<commit_message>
atualização factoring em 19/03/2024
</commit_message>
<xml_diff>
--- a/Documentos/ContratoPadrao.docx
+++ b/Documentos/ContratoPadrao.docx
@@ -164,7 +164,23 @@
                 <w:sz w:val="20"/>
                 <w:szCs w:val="20"/>
               </w:rPr>
-              <w:t>{{CNPJ_CLIENTE}}</w:t>
+              <w:t>{{</w:t>
+            </w:r>
+            <w:r>
+              <w:rPr>
+                <w:rFonts w:cstheme="minorHAnsi"/>
+                <w:sz w:val="20"/>
+                <w:szCs w:val="20"/>
+              </w:rPr>
+              <w:t>DATAFUNDACAO_CLIENTE</w:t>
+            </w:r>
+            <w:r>
+              <w:rPr>
+                <w:rFonts w:cstheme="minorHAnsi"/>
+                <w:sz w:val="20"/>
+                <w:szCs w:val="20"/>
+              </w:rPr>
+              <w:t>}}</w:t>
             </w:r>
           </w:p>
         </w:tc>
@@ -191,31 +207,29 @@
                 <w:sz w:val="20"/>
                 <w:szCs w:val="20"/>
               </w:rPr>
+              <w:t>{{CNPJ_CLIENTE}}</w:t>
+            </w:r>
+          </w:p>
+        </w:tc>
+        <w:tc>
+          <w:tcPr>
+            <w:tcW w:w="4787" w:type="dxa"/>
+          </w:tcPr>
+          <w:p>
+            <w:pPr>
+              <w:rPr>
+                <w:rFonts w:cstheme="minorHAnsi"/>
+                <w:sz w:val="20"/>
+                <w:szCs w:val="20"/>
+              </w:rPr>
+            </w:pPr>
+            <w:r>
+              <w:rPr>
+                <w:rFonts w:cstheme="minorHAnsi"/>
+                <w:sz w:val="20"/>
+                <w:szCs w:val="20"/>
+              </w:rPr>
               <w:t>{{IM_CLIENTE}}</w:t>
-            </w:r>
-          </w:p>
-        </w:tc>
-        <w:tc>
-          <w:tcPr>
-            <w:tcW w:w="4787" w:type="dxa"/>
-          </w:tcPr>
-          <w:p>
-            <w:pPr>
-              <w:rPr>
-                <w:rFonts w:cstheme="minorHAnsi"/>
-                <w:b/>
-                <w:bCs/>
-                <w:sz w:val="20"/>
-                <w:szCs w:val="20"/>
-              </w:rPr>
-            </w:pPr>
-            <w:r>
-              <w:rPr>
-                <w:rFonts w:cstheme="minorHAnsi"/>
-                <w:sz w:val="20"/>
-                <w:szCs w:val="20"/>
-              </w:rPr>
-              <w:t>{{IE_CLIENTE}}</w:t>
             </w:r>
           </w:p>
         </w:tc>
@@ -236,14 +250,6 @@
                 <w:szCs w:val="20"/>
               </w:rPr>
             </w:pPr>
-            <w:r>
-              <w:rPr>
-                <w:rFonts w:cstheme="minorHAnsi"/>
-                <w:sz w:val="20"/>
-                <w:szCs w:val="20"/>
-              </w:rPr>
-              <w:t>{{EMAIL1_CLIENTE}}</w:t>
-            </w:r>
           </w:p>
         </w:tc>
         <w:tc>
@@ -264,7 +270,7 @@
                 <w:sz w:val="20"/>
                 <w:szCs w:val="20"/>
               </w:rPr>
-              <w:t>{{TELEFONE1_CLIENTE}}</w:t>
+              <w:t>{{IE_CLIENTE}}</w:t>
             </w:r>
           </w:p>
         </w:tc>
@@ -291,7 +297,7 @@
                 <w:sz w:val="20"/>
                 <w:szCs w:val="20"/>
               </w:rPr>
-              <w:t>{{ENDERECO_CLIENTE}}</w:t>
+              <w:t>{{EMAIL1_CLIENTE}}</w:t>
             </w:r>
           </w:p>
         </w:tc>
@@ -313,56 +319,7 @@
                 <w:sz w:val="20"/>
                 <w:szCs w:val="20"/>
               </w:rPr>
-              <w:t>{{COMPLEMENTOENDERECO_CLIENTE}}</w:t>
-            </w:r>
-          </w:p>
-        </w:tc>
-      </w:tr>
-      <w:tr>
-        <w:trPr>
-          <w:trHeight w:val="254"/>
-        </w:trPr>
-        <w:tc>
-          <w:tcPr>
-            <w:tcW w:w="4951" w:type="dxa"/>
-          </w:tcPr>
-          <w:p>
-            <w:pPr>
-              <w:rPr>
-                <w:rFonts w:cstheme="minorHAnsi"/>
-                <w:sz w:val="20"/>
-                <w:szCs w:val="20"/>
-              </w:rPr>
-            </w:pPr>
-            <w:r>
-              <w:rPr>
-                <w:rFonts w:cstheme="minorHAnsi"/>
-                <w:sz w:val="20"/>
-                <w:szCs w:val="20"/>
-              </w:rPr>
-              <w:t>{{CEP_CLIENTE}}</w:t>
-            </w:r>
-          </w:p>
-        </w:tc>
-        <w:tc>
-          <w:tcPr>
-            <w:tcW w:w="4787" w:type="dxa"/>
-          </w:tcPr>
-          <w:p>
-            <w:pPr>
-              <w:rPr>
-                <w:rFonts w:cstheme="minorHAnsi"/>
-                <w:sz w:val="20"/>
-                <w:szCs w:val="20"/>
-              </w:rPr>
-            </w:pPr>
-            <w:r>
-              <w:rPr>
-                <w:rFonts w:cstheme="minorHAnsi"/>
-                <w:sz w:val="20"/>
-                <w:szCs w:val="20"/>
-              </w:rPr>
-              <w:t>{{BAIRRO_CLIENTE}}</w:t>
+              <w:t>{{TELEFONE1_CLIENTE}}</w:t>
             </w:r>
           </w:p>
         </w:tc>
@@ -389,8 +346,124 @@
                 <w:sz w:val="20"/>
                 <w:szCs w:val="20"/>
               </w:rPr>
+              <w:t>{{ENDERECO_CLIENTE}}</w:t>
+            </w:r>
+          </w:p>
+        </w:tc>
+        <w:tc>
+          <w:tcPr>
+            <w:tcW w:w="4787" w:type="dxa"/>
+          </w:tcPr>
+          <w:p>
+            <w:pPr>
+              <w:rPr>
+                <w:rFonts w:cstheme="minorHAnsi"/>
+                <w:b/>
+                <w:bCs/>
+                <w:sz w:val="20"/>
+                <w:szCs w:val="20"/>
+              </w:rPr>
+            </w:pPr>
+            <w:r>
+              <w:rPr>
+                <w:rFonts w:cstheme="minorHAnsi"/>
+                <w:sz w:val="20"/>
+                <w:szCs w:val="20"/>
+              </w:rPr>
+              <w:t>{{COMPLEMENTOENDERECO_CLIENTE}}</w:t>
+            </w:r>
+          </w:p>
+        </w:tc>
+      </w:tr>
+      <w:tr>
+        <w:trPr>
+          <w:trHeight w:val="239"/>
+        </w:trPr>
+        <w:tc>
+          <w:tcPr>
+            <w:tcW w:w="4951" w:type="dxa"/>
+          </w:tcPr>
+          <w:p>
+            <w:pPr>
+              <w:rPr>
+                <w:rFonts w:cstheme="minorHAnsi"/>
+                <w:sz w:val="20"/>
+                <w:szCs w:val="20"/>
+              </w:rPr>
+            </w:pPr>
+            <w:r>
+              <w:rPr>
+                <w:rFonts w:cstheme="minorHAnsi"/>
+                <w:sz w:val="20"/>
+                <w:szCs w:val="20"/>
+              </w:rPr>
+              <w:t>{{CEP_CLIENTE}}</w:t>
+            </w:r>
+          </w:p>
+        </w:tc>
+        <w:tc>
+          <w:tcPr>
+            <w:tcW w:w="4787" w:type="dxa"/>
+          </w:tcPr>
+          <w:p>
+            <w:pPr>
+              <w:rPr>
+                <w:rFonts w:cstheme="minorHAnsi"/>
+                <w:sz w:val="20"/>
+                <w:szCs w:val="20"/>
+              </w:rPr>
+            </w:pPr>
+            <w:r>
+              <w:rPr>
+                <w:rFonts w:cstheme="minorHAnsi"/>
+                <w:sz w:val="20"/>
+                <w:szCs w:val="20"/>
+              </w:rPr>
+              <w:t>{{BAIRRO_CLIENTE}}</w:t>
+            </w:r>
+          </w:p>
+        </w:tc>
+      </w:tr>
+      <w:tr>
+        <w:trPr>
+          <w:trHeight w:val="239"/>
+        </w:trPr>
+        <w:tc>
+          <w:tcPr>
+            <w:tcW w:w="4951" w:type="dxa"/>
+          </w:tcPr>
+          <w:p>
+            <w:pPr>
+              <w:rPr>
+                <w:rFonts w:cstheme="minorHAnsi"/>
+                <w:sz w:val="20"/>
+                <w:szCs w:val="20"/>
+              </w:rPr>
+            </w:pPr>
+            <w:r>
+              <w:rPr>
+                <w:rFonts w:cstheme="minorHAnsi"/>
+                <w:sz w:val="20"/>
+                <w:szCs w:val="20"/>
+              </w:rPr>
               <w:t>{{CIDADE_CLIENTE}}</w:t>
             </w:r>
+            <w:r>
+              <w:rPr>
+                <w:rFonts w:cstheme="minorHAnsi"/>
+                <w:sz w:val="20"/>
+                <w:szCs w:val="20"/>
+              </w:rPr>
+              <w:t xml:space="preserve"> - </w:t>
+            </w:r>
+            <w:r>
+              <w:rPr>
+                <w:rFonts w:cstheme="minorHAnsi"/>
+                <w:sz w:val="20"/>
+                <w:szCs w:val="20"/>
+              </w:rPr>
+              <w:t>{{ESTADO_CLIENTE}}</w:t>
+            </w:r>
           </w:p>
         </w:tc>
         <w:tc>
@@ -407,11 +480,24 @@
             </w:pPr>
             <w:r>
               <w:rPr>
-                <w:rFonts w:cstheme="minorHAnsi"/>
-                <w:sz w:val="20"/>
-                <w:szCs w:val="20"/>
-              </w:rPr>
-              <w:t>{{ESTADO_CLIENTE}}</w:t>
+                <w:sz w:val="20"/>
+                <w:szCs w:val="20"/>
+              </w:rPr>
+              <w:t>A</w:t>
+            </w:r>
+            <w:r>
+              <w:rPr>
+                <w:sz w:val="20"/>
+                <w:szCs w:val="20"/>
+              </w:rPr>
+              <w:t>TIVIDADE:</w:t>
+            </w:r>
+            <w:r>
+              <w:rPr>
+                <w:sz w:val="20"/>
+                <w:szCs w:val="20"/>
+              </w:rPr>
+              <w:t xml:space="preserve"> MANUT E REP. DE GERADORES TRANSF. MOTORES ELETRICS</w:t>
             </w:r>
           </w:p>
         </w:tc>
@@ -557,15 +643,7 @@
                 <w:sz w:val="20"/>
                 <w:szCs w:val="20"/>
               </w:rPr>
-              <w:t>CPF_PESSOA</w:t>
-            </w:r>
-            <w:r>
-              <w:rPr>
-                <w:rFonts w:cstheme="minorHAnsi"/>
-                <w:sz w:val="20"/>
-                <w:szCs w:val="20"/>
-              </w:rPr>
-              <w:t>0</w:t>
+              <w:t>DATANASCIMENTO_PESSOA0</w:t>
             </w:r>
             <w:r>
               <w:rPr>
@@ -600,29 +678,29 @@
                 <w:sz w:val="20"/>
                 <w:szCs w:val="20"/>
               </w:rPr>
+              <w:t>{{CPF_PESSOA0}}</w:t>
+            </w:r>
+          </w:p>
+        </w:tc>
+        <w:tc>
+          <w:tcPr>
+            <w:tcW w:w="4827" w:type="dxa"/>
+          </w:tcPr>
+          <w:p>
+            <w:pPr>
+              <w:rPr>
+                <w:rFonts w:cstheme="minorHAnsi"/>
+                <w:sz w:val="20"/>
+                <w:szCs w:val="20"/>
+              </w:rPr>
+            </w:pPr>
+            <w:r>
+              <w:rPr>
+                <w:rFonts w:cstheme="minorHAnsi"/>
+                <w:sz w:val="20"/>
+                <w:szCs w:val="20"/>
+              </w:rPr>
               <w:t>{{RG_PESSOA0}}</w:t>
-            </w:r>
-          </w:p>
-        </w:tc>
-        <w:tc>
-          <w:tcPr>
-            <w:tcW w:w="4827" w:type="dxa"/>
-          </w:tcPr>
-          <w:p>
-            <w:pPr>
-              <w:rPr>
-                <w:rFonts w:cstheme="minorHAnsi"/>
-                <w:sz w:val="20"/>
-                <w:szCs w:val="20"/>
-              </w:rPr>
-            </w:pPr>
-            <w:r>
-              <w:rPr>
-                <w:rFonts w:cstheme="minorHAnsi"/>
-                <w:sz w:val="20"/>
-                <w:szCs w:val="20"/>
-              </w:rPr>
-              <w:t>{{ESTADOCIVIL_PESSOA0}}</w:t>
             </w:r>
           </w:p>
         </w:tc>
@@ -649,29 +727,29 @@
                 <w:sz w:val="20"/>
                 <w:szCs w:val="20"/>
               </w:rPr>
+              <w:t>{{ESTADOCIVIL_PESSOA0}}</w:t>
+            </w:r>
+          </w:p>
+        </w:tc>
+        <w:tc>
+          <w:tcPr>
+            <w:tcW w:w="4827" w:type="dxa"/>
+          </w:tcPr>
+          <w:p>
+            <w:pPr>
+              <w:rPr>
+                <w:rFonts w:cstheme="minorHAnsi"/>
+                <w:sz w:val="20"/>
+                <w:szCs w:val="20"/>
+              </w:rPr>
+            </w:pPr>
+            <w:r>
+              <w:rPr>
+                <w:rFonts w:cstheme="minorHAnsi"/>
+                <w:sz w:val="20"/>
+                <w:szCs w:val="20"/>
+              </w:rPr>
               <w:t>{{NACIONALIDADE_PESSOA0}}</w:t>
-            </w:r>
-          </w:p>
-        </w:tc>
-        <w:tc>
-          <w:tcPr>
-            <w:tcW w:w="4827" w:type="dxa"/>
-          </w:tcPr>
-          <w:p>
-            <w:pPr>
-              <w:rPr>
-                <w:rFonts w:cstheme="minorHAnsi"/>
-                <w:sz w:val="20"/>
-                <w:szCs w:val="20"/>
-              </w:rPr>
-            </w:pPr>
-            <w:r>
-              <w:rPr>
-                <w:rFonts w:cstheme="minorHAnsi"/>
-                <w:sz w:val="20"/>
-                <w:szCs w:val="20"/>
-              </w:rPr>
-              <w:t>{{EMAIL1_PESSOA0}}</w:t>
             </w:r>
           </w:p>
         </w:tc>
@@ -698,7 +776,7 @@
                 <w:sz w:val="20"/>
                 <w:szCs w:val="20"/>
               </w:rPr>
-              <w:t>{{TELEFONE1_PESSOA0}}</w:t>
+              <w:t>{{PROFISSAO_PESSOA0}}</w:t>
             </w:r>
           </w:p>
         </w:tc>
@@ -714,14 +792,6 @@
                 <w:szCs w:val="20"/>
               </w:rPr>
             </w:pPr>
-            <w:r>
-              <w:rPr>
-                <w:rFonts w:cstheme="minorHAnsi"/>
-                <w:sz w:val="20"/>
-                <w:szCs w:val="20"/>
-              </w:rPr>
-              <w:t>{{PROFISSAO_PESSOA0}}</w:t>
-            </w:r>
           </w:p>
         </w:tc>
       </w:tr>
@@ -747,7 +817,7 @@
                 <w:sz w:val="20"/>
                 <w:szCs w:val="20"/>
               </w:rPr>
-              <w:t>{{ENDERECO_PESSOA0}}</w:t>
+              <w:t>{{EMAIL1_PESSOA0}}</w:t>
             </w:r>
           </w:p>
         </w:tc>
@@ -769,7 +839,7 @@
                 <w:sz w:val="20"/>
                 <w:szCs w:val="20"/>
               </w:rPr>
-              <w:t>{{COMPLEMENTOENDERECO_PESSOA0}}</w:t>
+              <w:t>{{TELEFONE1_PESSOA0}}</w:t>
             </w:r>
           </w:p>
         </w:tc>
@@ -796,7 +866,7 @@
                 <w:sz w:val="20"/>
                 <w:szCs w:val="20"/>
               </w:rPr>
-              <w:t>{{CEP_PESSOA0}}</w:t>
+              <w:t>{{ENDERECO_PESSOA0}}</w:t>
             </w:r>
           </w:p>
         </w:tc>
@@ -818,7 +888,7 @@
                 <w:sz w:val="20"/>
                 <w:szCs w:val="20"/>
               </w:rPr>
-              <w:t>{{BAIRRO_PESSOA0}}</w:t>
+              <w:t>{{COMPLEMENTOENDERECO_PESSOA0}}</w:t>
             </w:r>
           </w:p>
         </w:tc>
@@ -845,7 +915,7 @@
                 <w:sz w:val="20"/>
                 <w:szCs w:val="20"/>
               </w:rPr>
-              <w:t>{{CIDADE_PESSOA0}}</w:t>
+              <w:t>{{CEP_PESSOA0}}</w:t>
             </w:r>
           </w:p>
         </w:tc>
@@ -867,7 +937,7 @@
                 <w:sz w:val="20"/>
                 <w:szCs w:val="20"/>
               </w:rPr>
-              <w:t>{{ESTADO_PESSOA0}}</w:t>
+              <w:t>{{BAIRRO_PESSOA0}}</w:t>
             </w:r>
           </w:p>
         </w:tc>
@@ -884,6 +954,177 @@
             <w:pPr>
               <w:rPr>
                 <w:rFonts w:cstheme="minorHAnsi"/>
+                <w:sz w:val="20"/>
+                <w:szCs w:val="20"/>
+              </w:rPr>
+            </w:pPr>
+            <w:r>
+              <w:rPr>
+                <w:rFonts w:cstheme="minorHAnsi"/>
+                <w:sz w:val="20"/>
+                <w:szCs w:val="20"/>
+              </w:rPr>
+              <w:t>{{CIDADE_PESSOA0}}</w:t>
+            </w:r>
+            <w:r>
+              <w:rPr>
+                <w:rFonts w:cstheme="minorHAnsi"/>
+                <w:sz w:val="20"/>
+                <w:szCs w:val="20"/>
+              </w:rPr>
+              <w:t xml:space="preserve"> - </w:t>
+            </w:r>
+            <w:r>
+              <w:rPr>
+                <w:rFonts w:cstheme="minorHAnsi"/>
+                <w:sz w:val="20"/>
+                <w:szCs w:val="20"/>
+              </w:rPr>
+              <w:t>{{ESTADO_PESSOA0}}</w:t>
+            </w:r>
+          </w:p>
+        </w:tc>
+        <w:tc>
+          <w:tcPr>
+            <w:tcW w:w="4827" w:type="dxa"/>
+          </w:tcPr>
+          <w:p>
+            <w:pPr>
+              <w:rPr>
+                <w:rFonts w:cstheme="minorHAnsi"/>
+                <w:sz w:val="20"/>
+                <w:szCs w:val="20"/>
+              </w:rPr>
+            </w:pPr>
+          </w:p>
+        </w:tc>
+      </w:tr>
+      <w:tr>
+        <w:trPr>
+          <w:trHeight w:val="242"/>
+        </w:trPr>
+        <w:tc>
+          <w:tcPr>
+            <w:tcW w:w="4901" w:type="dxa"/>
+          </w:tcPr>
+          <w:p>
+            <w:pPr>
+              <w:rPr>
+                <w:rFonts w:cstheme="minorHAnsi"/>
+                <w:sz w:val="20"/>
+                <w:szCs w:val="20"/>
+              </w:rPr>
+            </w:pPr>
+          </w:p>
+        </w:tc>
+        <w:tc>
+          <w:tcPr>
+            <w:tcW w:w="4827" w:type="dxa"/>
+          </w:tcPr>
+          <w:p>
+            <w:pPr>
+              <w:rPr>
+                <w:rFonts w:cstheme="minorHAnsi"/>
+                <w:sz w:val="20"/>
+                <w:szCs w:val="20"/>
+              </w:rPr>
+            </w:pPr>
+          </w:p>
+        </w:tc>
+      </w:tr>
+      <w:tr>
+        <w:trPr>
+          <w:trHeight w:val="242"/>
+        </w:trPr>
+        <w:tc>
+          <w:tcPr>
+            <w:tcW w:w="4901" w:type="dxa"/>
+          </w:tcPr>
+          <w:p>
+            <w:pPr>
+              <w:rPr>
+                <w:rFonts w:cstheme="minorHAnsi"/>
+                <w:sz w:val="20"/>
+                <w:szCs w:val="20"/>
+              </w:rPr>
+            </w:pPr>
+            <w:r>
+              <w:rPr>
+                <w:rFonts w:cstheme="minorHAnsi"/>
+                <w:sz w:val="20"/>
+                <w:szCs w:val="20"/>
+              </w:rPr>
+              <w:t>{{NOME_PESSOA</w:t>
+            </w:r>
+            <w:r>
+              <w:rPr>
+                <w:rFonts w:cstheme="minorHAnsi"/>
+                <w:sz w:val="20"/>
+                <w:szCs w:val="20"/>
+              </w:rPr>
+              <w:t>1</w:t>
+            </w:r>
+            <w:r>
+              <w:rPr>
+                <w:rFonts w:cstheme="minorHAnsi"/>
+                <w:sz w:val="20"/>
+                <w:szCs w:val="20"/>
+              </w:rPr>
+              <w:t>}}</w:t>
+            </w:r>
+          </w:p>
+        </w:tc>
+        <w:tc>
+          <w:tcPr>
+            <w:tcW w:w="4827" w:type="dxa"/>
+          </w:tcPr>
+          <w:p>
+            <w:pPr>
+              <w:rPr>
+                <w:rFonts w:cstheme="minorHAnsi"/>
+                <w:sz w:val="20"/>
+                <w:szCs w:val="20"/>
+              </w:rPr>
+            </w:pPr>
+            <w:r>
+              <w:rPr>
+                <w:rFonts w:cstheme="minorHAnsi"/>
+                <w:sz w:val="20"/>
+                <w:szCs w:val="20"/>
+              </w:rPr>
+              <w:t>{{</w:t>
+            </w:r>
+            <w:r>
+              <w:rPr>
+                <w:rFonts w:cstheme="minorHAnsi"/>
+                <w:sz w:val="20"/>
+                <w:szCs w:val="20"/>
+              </w:rPr>
+              <w:t>DATANASCIMENTO_PESSOA</w:t>
+            </w:r>
+            <w:r>
+              <w:rPr>
+                <w:rFonts w:cstheme="minorHAnsi"/>
+                <w:sz w:val="20"/>
+                <w:szCs w:val="20"/>
+              </w:rPr>
+              <w:t>1}}</w:t>
+            </w:r>
+          </w:p>
+        </w:tc>
+      </w:tr>
+      <w:tr>
+        <w:trPr>
+          <w:trHeight w:val="242"/>
+        </w:trPr>
+        <w:tc>
+          <w:tcPr>
+            <w:tcW w:w="4901" w:type="dxa"/>
+          </w:tcPr>
+          <w:p>
+            <w:pPr>
+              <w:rPr>
+                <w:rFonts w:cstheme="minorHAnsi"/>
                 <w:b/>
                 <w:bCs/>
                 <w:sz w:val="20"/>
@@ -896,7 +1137,23 @@
                 <w:sz w:val="20"/>
                 <w:szCs w:val="20"/>
               </w:rPr>
-              <w:t>{{NOME_PESSOA1}}</w:t>
+              <w:t>{{CPF_PESSOA</w:t>
+            </w:r>
+            <w:r>
+              <w:rPr>
+                <w:rFonts w:cstheme="minorHAnsi"/>
+                <w:sz w:val="20"/>
+                <w:szCs w:val="20"/>
+              </w:rPr>
+              <w:t>1</w:t>
+            </w:r>
+            <w:r>
+              <w:rPr>
+                <w:rFonts w:cstheme="minorHAnsi"/>
+                <w:sz w:val="20"/>
+                <w:szCs w:val="20"/>
+              </w:rPr>
+              <w:t>}}</w:t>
             </w:r>
           </w:p>
         </w:tc>
@@ -918,7 +1175,23 @@
                 <w:sz w:val="20"/>
                 <w:szCs w:val="20"/>
               </w:rPr>
-              <w:t>{{CPF_PESSOA1}}</w:t>
+              <w:t>{{RG_PESSOA</w:t>
+            </w:r>
+            <w:r>
+              <w:rPr>
+                <w:rFonts w:cstheme="minorHAnsi"/>
+                <w:sz w:val="20"/>
+                <w:szCs w:val="20"/>
+              </w:rPr>
+              <w:t>1</w:t>
+            </w:r>
+            <w:r>
+              <w:rPr>
+                <w:rFonts w:cstheme="minorHAnsi"/>
+                <w:sz w:val="20"/>
+                <w:szCs w:val="20"/>
+              </w:rPr>
+              <w:t>}}</w:t>
             </w:r>
           </w:p>
         </w:tc>
@@ -945,7 +1218,23 @@
                 <w:sz w:val="20"/>
                 <w:szCs w:val="20"/>
               </w:rPr>
-              <w:t>{{RG_PESSOA1}}</w:t>
+              <w:t>{{ESTADOCIVIL_PESSOA</w:t>
+            </w:r>
+            <w:r>
+              <w:rPr>
+                <w:rFonts w:cstheme="minorHAnsi"/>
+                <w:sz w:val="20"/>
+                <w:szCs w:val="20"/>
+              </w:rPr>
+              <w:t>1</w:t>
+            </w:r>
+            <w:r>
+              <w:rPr>
+                <w:rFonts w:cstheme="minorHAnsi"/>
+                <w:sz w:val="20"/>
+                <w:szCs w:val="20"/>
+              </w:rPr>
+              <w:t>}}</w:t>
             </w:r>
           </w:p>
         </w:tc>
@@ -969,8 +1258,81 @@
                 <w:sz w:val="20"/>
                 <w:szCs w:val="20"/>
               </w:rPr>
-              <w:t>{{ESTADOCIVIL_PESSOA1}}</w:t>
-            </w:r>
+              <w:t>{{NACIONALIDADE_PESSOA</w:t>
+            </w:r>
+            <w:r>
+              <w:rPr>
+                <w:rFonts w:cstheme="minorHAnsi"/>
+                <w:sz w:val="20"/>
+                <w:szCs w:val="20"/>
+              </w:rPr>
+              <w:t>1</w:t>
+            </w:r>
+            <w:r>
+              <w:rPr>
+                <w:rFonts w:cstheme="minorHAnsi"/>
+                <w:sz w:val="20"/>
+                <w:szCs w:val="20"/>
+              </w:rPr>
+              <w:t>}}</w:t>
+            </w:r>
+          </w:p>
+        </w:tc>
+      </w:tr>
+      <w:tr>
+        <w:trPr>
+          <w:trHeight w:val="257"/>
+        </w:trPr>
+        <w:tc>
+          <w:tcPr>
+            <w:tcW w:w="4901" w:type="dxa"/>
+          </w:tcPr>
+          <w:p>
+            <w:pPr>
+              <w:rPr>
+                <w:rFonts w:cstheme="minorHAnsi"/>
+                <w:sz w:val="20"/>
+                <w:szCs w:val="20"/>
+              </w:rPr>
+            </w:pPr>
+            <w:r>
+              <w:rPr>
+                <w:rFonts w:cstheme="minorHAnsi"/>
+                <w:sz w:val="20"/>
+                <w:szCs w:val="20"/>
+              </w:rPr>
+              <w:t>{{PROFISSAO_PESSOA</w:t>
+            </w:r>
+            <w:r>
+              <w:rPr>
+                <w:rFonts w:cstheme="minorHAnsi"/>
+                <w:sz w:val="20"/>
+                <w:szCs w:val="20"/>
+              </w:rPr>
+              <w:t>1</w:t>
+            </w:r>
+            <w:r>
+              <w:rPr>
+                <w:rFonts w:cstheme="minorHAnsi"/>
+                <w:sz w:val="20"/>
+                <w:szCs w:val="20"/>
+              </w:rPr>
+              <w:t>}}</w:t>
+            </w:r>
+          </w:p>
+        </w:tc>
+        <w:tc>
+          <w:tcPr>
+            <w:tcW w:w="4827" w:type="dxa"/>
+          </w:tcPr>
+          <w:p>
+            <w:pPr>
+              <w:rPr>
+                <w:rFonts w:cstheme="minorHAnsi"/>
+                <w:sz w:val="20"/>
+                <w:szCs w:val="20"/>
+              </w:rPr>
+            </w:pPr>
           </w:p>
         </w:tc>
       </w:tr>
@@ -996,7 +1358,23 @@
                 <w:sz w:val="20"/>
                 <w:szCs w:val="20"/>
               </w:rPr>
-              <w:t>{{NACIONALIDADE_PESSOA1}}</w:t>
+              <w:t>{{EMAIL1_PESSOA</w:t>
+            </w:r>
+            <w:r>
+              <w:rPr>
+                <w:rFonts w:cstheme="minorHAnsi"/>
+                <w:sz w:val="20"/>
+                <w:szCs w:val="20"/>
+              </w:rPr>
+              <w:t>1</w:t>
+            </w:r>
+            <w:r>
+              <w:rPr>
+                <w:rFonts w:cstheme="minorHAnsi"/>
+                <w:sz w:val="20"/>
+                <w:szCs w:val="20"/>
+              </w:rPr>
+              <w:t>}}</w:t>
             </w:r>
           </w:p>
         </w:tc>
@@ -1018,7 +1396,23 @@
                 <w:sz w:val="20"/>
                 <w:szCs w:val="20"/>
               </w:rPr>
-              <w:t>{{EMAIL1_PESSOA1}}</w:t>
+              <w:t>{{TELEFONE1_PESSOA</w:t>
+            </w:r>
+            <w:r>
+              <w:rPr>
+                <w:rFonts w:cstheme="minorHAnsi"/>
+                <w:sz w:val="20"/>
+                <w:szCs w:val="20"/>
+              </w:rPr>
+              <w:t>1</w:t>
+            </w:r>
+            <w:r>
+              <w:rPr>
+                <w:rFonts w:cstheme="minorHAnsi"/>
+                <w:sz w:val="20"/>
+                <w:szCs w:val="20"/>
+              </w:rPr>
+              <w:t>}}</w:t>
             </w:r>
           </w:p>
         </w:tc>
@@ -1045,7 +1439,23 @@
                 <w:sz w:val="20"/>
                 <w:szCs w:val="20"/>
               </w:rPr>
-              <w:t>{{TELEFONE1_PESSOA1}}</w:t>
+              <w:t>{{ENDERECO_PESSOA</w:t>
+            </w:r>
+            <w:r>
+              <w:rPr>
+                <w:rFonts w:cstheme="minorHAnsi"/>
+                <w:sz w:val="20"/>
+                <w:szCs w:val="20"/>
+              </w:rPr>
+              <w:t>1</w:t>
+            </w:r>
+            <w:r>
+              <w:rPr>
+                <w:rFonts w:cstheme="minorHAnsi"/>
+                <w:sz w:val="20"/>
+                <w:szCs w:val="20"/>
+              </w:rPr>
+              <w:t>}}</w:t>
             </w:r>
           </w:p>
         </w:tc>
@@ -1067,7 +1477,23 @@
                 <w:sz w:val="20"/>
                 <w:szCs w:val="20"/>
               </w:rPr>
-              <w:t>{{PROFISSAO_PESSOA1}}</w:t>
+              <w:t>{{COMPLEMENTOENDERECO_PESSOA</w:t>
+            </w:r>
+            <w:r>
+              <w:rPr>
+                <w:rFonts w:cstheme="minorHAnsi"/>
+                <w:sz w:val="20"/>
+                <w:szCs w:val="20"/>
+              </w:rPr>
+              <w:t>1</w:t>
+            </w:r>
+            <w:r>
+              <w:rPr>
+                <w:rFonts w:cstheme="minorHAnsi"/>
+                <w:sz w:val="20"/>
+                <w:szCs w:val="20"/>
+              </w:rPr>
+              <w:t>}}</w:t>
             </w:r>
           </w:p>
         </w:tc>
@@ -1094,7 +1520,23 @@
                 <w:sz w:val="20"/>
                 <w:szCs w:val="20"/>
               </w:rPr>
-              <w:t>{{ENDERECO_PESSOA1}}</w:t>
+              <w:t>{{CEP_PESSOA</w:t>
+            </w:r>
+            <w:r>
+              <w:rPr>
+                <w:rFonts w:cstheme="minorHAnsi"/>
+                <w:sz w:val="20"/>
+                <w:szCs w:val="20"/>
+              </w:rPr>
+              <w:t>1</w:t>
+            </w:r>
+            <w:r>
+              <w:rPr>
+                <w:rFonts w:cstheme="minorHAnsi"/>
+                <w:sz w:val="20"/>
+                <w:szCs w:val="20"/>
+              </w:rPr>
+              <w:t>}}</w:t>
             </w:r>
           </w:p>
         </w:tc>
@@ -1116,7 +1558,23 @@
                 <w:sz w:val="20"/>
                 <w:szCs w:val="20"/>
               </w:rPr>
-              <w:t>{{COMPLEMENTOENDERECO_PESSOA1}}</w:t>
+              <w:t>{{BAIRRO_PESSOA</w:t>
+            </w:r>
+            <w:r>
+              <w:rPr>
+                <w:rFonts w:cstheme="minorHAnsi"/>
+                <w:sz w:val="20"/>
+                <w:szCs w:val="20"/>
+              </w:rPr>
+              <w:t>1</w:t>
+            </w:r>
+            <w:r>
+              <w:rPr>
+                <w:rFonts w:cstheme="minorHAnsi"/>
+                <w:sz w:val="20"/>
+                <w:szCs w:val="20"/>
+              </w:rPr>
+              <w:t>}}</w:t>
             </w:r>
           </w:p>
         </w:tc>
@@ -1143,7 +1601,55 @@
                 <w:sz w:val="20"/>
                 <w:szCs w:val="20"/>
               </w:rPr>
-              <w:t>{{CEP_PESSOA1}}</w:t>
+              <w:t>{{CIDADE_PESSOA</w:t>
+            </w:r>
+            <w:r>
+              <w:rPr>
+                <w:rFonts w:cstheme="minorHAnsi"/>
+                <w:sz w:val="20"/>
+                <w:szCs w:val="20"/>
+              </w:rPr>
+              <w:t>1</w:t>
+            </w:r>
+            <w:r>
+              <w:rPr>
+                <w:rFonts w:cstheme="minorHAnsi"/>
+                <w:sz w:val="20"/>
+                <w:szCs w:val="20"/>
+              </w:rPr>
+              <w:t>}}</w:t>
+            </w:r>
+            <w:r>
+              <w:rPr>
+                <w:rFonts w:cstheme="minorHAnsi"/>
+                <w:sz w:val="20"/>
+                <w:szCs w:val="20"/>
+              </w:rPr>
+              <w:t xml:space="preserve"> - </w:t>
+            </w:r>
+            <w:r>
+              <w:rPr>
+                <w:rFonts w:cstheme="minorHAnsi"/>
+                <w:sz w:val="20"/>
+                <w:szCs w:val="20"/>
+              </w:rPr>
+              <w:t>{{ESTADO_PESSOA</w:t>
+            </w:r>
+            <w:r>
+              <w:rPr>
+                <w:rFonts w:cstheme="minorHAnsi"/>
+                <w:sz w:val="20"/>
+                <w:szCs w:val="20"/>
+              </w:rPr>
+              <w:t>1</w:t>
+            </w:r>
+            <w:r>
+              <w:rPr>
+                <w:rFonts w:cstheme="minorHAnsi"/>
+                <w:sz w:val="20"/>
+                <w:szCs w:val="20"/>
+              </w:rPr>
+              <w:t>}}</w:t>
             </w:r>
           </w:p>
         </w:tc>
@@ -1159,63 +1665,6 @@
                 <w:szCs w:val="20"/>
               </w:rPr>
             </w:pPr>
-            <w:r>
-              <w:rPr>
-                <w:rFonts w:cstheme="minorHAnsi"/>
-                <w:sz w:val="20"/>
-                <w:szCs w:val="20"/>
-              </w:rPr>
-              <w:t>{{BAIRRO_PESSOA1}}</w:t>
-            </w:r>
-          </w:p>
-        </w:tc>
-      </w:tr>
-      <w:tr>
-        <w:trPr>
-          <w:trHeight w:val="257"/>
-        </w:trPr>
-        <w:tc>
-          <w:tcPr>
-            <w:tcW w:w="4901" w:type="dxa"/>
-          </w:tcPr>
-          <w:p>
-            <w:pPr>
-              <w:rPr>
-                <w:rFonts w:cstheme="minorHAnsi"/>
-                <w:sz w:val="20"/>
-                <w:szCs w:val="20"/>
-              </w:rPr>
-            </w:pPr>
-            <w:r>
-              <w:rPr>
-                <w:rFonts w:cstheme="minorHAnsi"/>
-                <w:sz w:val="20"/>
-                <w:szCs w:val="20"/>
-              </w:rPr>
-              <w:t>{{CIDADE_PESSOA1}}</w:t>
-            </w:r>
-          </w:p>
-        </w:tc>
-        <w:tc>
-          <w:tcPr>
-            <w:tcW w:w="4827" w:type="dxa"/>
-          </w:tcPr>
-          <w:p>
-            <w:pPr>
-              <w:rPr>
-                <w:rFonts w:cstheme="minorHAnsi"/>
-                <w:sz w:val="20"/>
-                <w:szCs w:val="20"/>
-              </w:rPr>
-            </w:pPr>
-            <w:r>
-              <w:rPr>
-                <w:rFonts w:cstheme="minorHAnsi"/>
-                <w:sz w:val="20"/>
-                <w:szCs w:val="20"/>
-              </w:rPr>
-              <w:t>{{ESTADO_PESSOA1}}</w:t>
-            </w:r>
           </w:p>
         </w:tc>
       </w:tr>
@@ -1305,7 +1754,7 @@
                 <w:sz w:val="20"/>
                 <w:szCs w:val="20"/>
               </w:rPr>
-              <w:t>{{NOME_PESSOA0</w:t>
+              <w:t>{{NOME_PESSOA</w:t>
             </w:r>
             <w:r>
               <w:rPr>
@@ -1321,6 +1770,14 @@
                 <w:sz w:val="20"/>
                 <w:szCs w:val="20"/>
               </w:rPr>
+              <w:t>0</w:t>
+            </w:r>
+            <w:r>
+              <w:rPr>
+                <w:rFonts w:cstheme="minorHAnsi"/>
+                <w:sz w:val="20"/>
+                <w:szCs w:val="20"/>
+              </w:rPr>
               <w:t>}}</w:t>
             </w:r>
           </w:p>
@@ -1343,15 +1800,23 @@
                 <w:sz w:val="20"/>
                 <w:szCs w:val="20"/>
               </w:rPr>
-              <w:t>{{CPF_PESSOA0</w:t>
-            </w:r>
-            <w:r>
-              <w:rPr>
-                <w:rFonts w:cstheme="minorHAnsi"/>
-                <w:sz w:val="20"/>
-                <w:szCs w:val="20"/>
-              </w:rPr>
-              <w:t>0</w:t>
+              <w:t>{{</w:t>
+            </w:r>
+            <w:r>
+              <w:rPr>
+                <w:rFonts w:cstheme="minorHAnsi"/>
+                <w:sz w:val="20"/>
+                <w:szCs w:val="20"/>
+              </w:rPr>
+              <w:t>DATANASCIMENTO_PESSOA</w:t>
+            </w:r>
+            <w:r>
+              <w:rPr>
+                <w:rFonts w:cstheme="minorHAnsi"/>
+                <w:sz w:val="20"/>
+                <w:szCs w:val="20"/>
+              </w:rPr>
+              <w:t>00</w:t>
             </w:r>
             <w:r>
               <w:rPr>
@@ -1386,7 +1851,23 @@
                 <w:sz w:val="20"/>
                 <w:szCs w:val="20"/>
               </w:rPr>
-              <w:t>{{RG_PESSOA00}}</w:t>
+              <w:t>{{CPF_PESSOA</w:t>
+            </w:r>
+            <w:r>
+              <w:rPr>
+                <w:rFonts w:cstheme="minorHAnsi"/>
+                <w:sz w:val="20"/>
+                <w:szCs w:val="20"/>
+              </w:rPr>
+              <w:t>00</w:t>
+            </w:r>
+            <w:r>
+              <w:rPr>
+                <w:rFonts w:cstheme="minorHAnsi"/>
+                <w:sz w:val="20"/>
+                <w:szCs w:val="20"/>
+              </w:rPr>
+              <w:t>}}</w:t>
             </w:r>
           </w:p>
         </w:tc>
@@ -1408,7 +1889,23 @@
                 <w:sz w:val="20"/>
                 <w:szCs w:val="20"/>
               </w:rPr>
-              <w:t>{{ESTADOCIVIL_PESSOA00}}</w:t>
+              <w:t>{{RG_PESSOA</w:t>
+            </w:r>
+            <w:r>
+              <w:rPr>
+                <w:rFonts w:cstheme="minorHAnsi"/>
+                <w:sz w:val="20"/>
+                <w:szCs w:val="20"/>
+              </w:rPr>
+              <w:t>00</w:t>
+            </w:r>
+            <w:r>
+              <w:rPr>
+                <w:rFonts w:cstheme="minorHAnsi"/>
+                <w:sz w:val="20"/>
+                <w:szCs w:val="20"/>
+              </w:rPr>
+              <w:t>}}</w:t>
             </w:r>
           </w:p>
         </w:tc>
@@ -1435,7 +1932,23 @@
                 <w:sz w:val="20"/>
                 <w:szCs w:val="20"/>
               </w:rPr>
-              <w:t>{{NACIONALIDADE_PESSOA00}}</w:t>
+              <w:t>{{ESTADOCIVIL_PESSOA</w:t>
+            </w:r>
+            <w:r>
+              <w:rPr>
+                <w:rFonts w:cstheme="minorHAnsi"/>
+                <w:sz w:val="20"/>
+                <w:szCs w:val="20"/>
+              </w:rPr>
+              <w:t>00</w:t>
+            </w:r>
+            <w:r>
+              <w:rPr>
+                <w:rFonts w:cstheme="minorHAnsi"/>
+                <w:sz w:val="20"/>
+                <w:szCs w:val="20"/>
+              </w:rPr>
+              <w:t>}}</w:t>
             </w:r>
           </w:p>
         </w:tc>
@@ -1457,7 +1970,23 @@
                 <w:sz w:val="20"/>
                 <w:szCs w:val="20"/>
               </w:rPr>
-              <w:t>{{EMAIL1_PESSOA00}}</w:t>
+              <w:t>{{NACIONALIDADE_PESSOA</w:t>
+            </w:r>
+            <w:r>
+              <w:rPr>
+                <w:rFonts w:cstheme="minorHAnsi"/>
+                <w:sz w:val="20"/>
+                <w:szCs w:val="20"/>
+              </w:rPr>
+              <w:t>00</w:t>
+            </w:r>
+            <w:r>
+              <w:rPr>
+                <w:rFonts w:cstheme="minorHAnsi"/>
+                <w:sz w:val="20"/>
+                <w:szCs w:val="20"/>
+              </w:rPr>
+              <w:t>}}</w:t>
             </w:r>
           </w:p>
         </w:tc>
@@ -1484,7 +2013,23 @@
                 <w:sz w:val="20"/>
                 <w:szCs w:val="20"/>
               </w:rPr>
-              <w:t>{{TELEFONE1_PESSOA00}}</w:t>
+              <w:t>{{PROFISSAO_PESSOA</w:t>
+            </w:r>
+            <w:r>
+              <w:rPr>
+                <w:rFonts w:cstheme="minorHAnsi"/>
+                <w:sz w:val="20"/>
+                <w:szCs w:val="20"/>
+              </w:rPr>
+              <w:t>00</w:t>
+            </w:r>
+            <w:r>
+              <w:rPr>
+                <w:rFonts w:cstheme="minorHAnsi"/>
+                <w:sz w:val="20"/>
+                <w:szCs w:val="20"/>
+              </w:rPr>
+              <w:t>}}</w:t>
             </w:r>
           </w:p>
         </w:tc>
@@ -1500,14 +2045,6 @@
                 <w:szCs w:val="20"/>
               </w:rPr>
             </w:pPr>
-            <w:r>
-              <w:rPr>
-                <w:rFonts w:cstheme="minorHAnsi"/>
-                <w:sz w:val="20"/>
-                <w:szCs w:val="20"/>
-              </w:rPr>
-              <w:t>{{PROFISSAO_PESSOA00}}</w:t>
-            </w:r>
           </w:p>
         </w:tc>
       </w:tr>
@@ -1533,7 +2070,23 @@
                 <w:sz w:val="20"/>
                 <w:szCs w:val="20"/>
               </w:rPr>
-              <w:t>{{ENDERECO_PESSOA00}}</w:t>
+              <w:t>{{EMAIL1_PESSOA</w:t>
+            </w:r>
+            <w:r>
+              <w:rPr>
+                <w:rFonts w:cstheme="minorHAnsi"/>
+                <w:sz w:val="20"/>
+                <w:szCs w:val="20"/>
+              </w:rPr>
+              <w:t>00</w:t>
+            </w:r>
+            <w:r>
+              <w:rPr>
+                <w:rFonts w:cstheme="minorHAnsi"/>
+                <w:sz w:val="20"/>
+                <w:szCs w:val="20"/>
+              </w:rPr>
+              <w:t>}}</w:t>
             </w:r>
           </w:p>
         </w:tc>
@@ -1555,7 +2108,23 @@
                 <w:sz w:val="20"/>
                 <w:szCs w:val="20"/>
               </w:rPr>
-              <w:t>{{COMPLEMENTOENDERECO_PESSOA00}}</w:t>
+              <w:t>{{TELEFONE1_PESSOA</w:t>
+            </w:r>
+            <w:r>
+              <w:rPr>
+                <w:rFonts w:cstheme="minorHAnsi"/>
+                <w:sz w:val="20"/>
+                <w:szCs w:val="20"/>
+              </w:rPr>
+              <w:t>00</w:t>
+            </w:r>
+            <w:r>
+              <w:rPr>
+                <w:rFonts w:cstheme="minorHAnsi"/>
+                <w:sz w:val="20"/>
+                <w:szCs w:val="20"/>
+              </w:rPr>
+              <w:t>}}</w:t>
             </w:r>
           </w:p>
         </w:tc>
@@ -1582,7 +2151,23 @@
                 <w:sz w:val="20"/>
                 <w:szCs w:val="20"/>
               </w:rPr>
-              <w:t>{{CEP_PESSOA00}}</w:t>
+              <w:t>{{ENDERECO_PESSOA</w:t>
+            </w:r>
+            <w:r>
+              <w:rPr>
+                <w:rFonts w:cstheme="minorHAnsi"/>
+                <w:sz w:val="20"/>
+                <w:szCs w:val="20"/>
+              </w:rPr>
+              <w:t>00</w:t>
+            </w:r>
+            <w:r>
+              <w:rPr>
+                <w:rFonts w:cstheme="minorHAnsi"/>
+                <w:sz w:val="20"/>
+                <w:szCs w:val="20"/>
+              </w:rPr>
+              <w:t>}}</w:t>
             </w:r>
           </w:p>
         </w:tc>
@@ -1604,7 +2189,23 @@
                 <w:sz w:val="20"/>
                 <w:szCs w:val="20"/>
               </w:rPr>
-              <w:t>{{BAIRRO_PESSOA00}}</w:t>
+              <w:t>{{COMPLEMENTOENDERECO_PESSOA</w:t>
+            </w:r>
+            <w:r>
+              <w:rPr>
+                <w:rFonts w:cstheme="minorHAnsi"/>
+                <w:sz w:val="20"/>
+                <w:szCs w:val="20"/>
+              </w:rPr>
+              <w:t>00</w:t>
+            </w:r>
+            <w:r>
+              <w:rPr>
+                <w:rFonts w:cstheme="minorHAnsi"/>
+                <w:sz w:val="20"/>
+                <w:szCs w:val="20"/>
+              </w:rPr>
+              <w:t>}}</w:t>
             </w:r>
           </w:p>
         </w:tc>
@@ -1631,7 +2232,23 @@
                 <w:sz w:val="20"/>
                 <w:szCs w:val="20"/>
               </w:rPr>
-              <w:t>{{CIDADE_PESSOA00}}</w:t>
+              <w:t>{{CEP_PESSOA</w:t>
+            </w:r>
+            <w:r>
+              <w:rPr>
+                <w:rFonts w:cstheme="minorHAnsi"/>
+                <w:sz w:val="20"/>
+                <w:szCs w:val="20"/>
+              </w:rPr>
+              <w:t>00</w:t>
+            </w:r>
+            <w:r>
+              <w:rPr>
+                <w:rFonts w:cstheme="minorHAnsi"/>
+                <w:sz w:val="20"/>
+                <w:szCs w:val="20"/>
+              </w:rPr>
+              <w:t>}}</w:t>
             </w:r>
           </w:p>
         </w:tc>
@@ -1653,7 +2270,23 @@
                 <w:sz w:val="20"/>
                 <w:szCs w:val="20"/>
               </w:rPr>
-              <w:t>{{ESTADO_PESSOA00}}</w:t>
+              <w:t>{{BAIRRO_PESSOA</w:t>
+            </w:r>
+            <w:r>
+              <w:rPr>
+                <w:rFonts w:cstheme="minorHAnsi"/>
+                <w:sz w:val="20"/>
+                <w:szCs w:val="20"/>
+              </w:rPr>
+              <w:t>00</w:t>
+            </w:r>
+            <w:r>
+              <w:rPr>
+                <w:rFonts w:cstheme="minorHAnsi"/>
+                <w:sz w:val="20"/>
+                <w:szCs w:val="20"/>
+              </w:rPr>
+              <w:t>}}</w:t>
             </w:r>
           </w:p>
         </w:tc>
@@ -1670,6 +2303,128 @@
             <w:pPr>
               <w:rPr>
                 <w:rFonts w:cstheme="minorHAnsi"/>
+                <w:sz w:val="20"/>
+                <w:szCs w:val="20"/>
+              </w:rPr>
+            </w:pPr>
+            <w:r>
+              <w:rPr>
+                <w:rFonts w:cstheme="minorHAnsi"/>
+                <w:sz w:val="20"/>
+                <w:szCs w:val="20"/>
+              </w:rPr>
+              <w:t>{{CIDADE_PESSOA</w:t>
+            </w:r>
+            <w:r>
+              <w:rPr>
+                <w:rFonts w:cstheme="minorHAnsi"/>
+                <w:sz w:val="20"/>
+                <w:szCs w:val="20"/>
+              </w:rPr>
+              <w:t>00</w:t>
+            </w:r>
+            <w:r>
+              <w:rPr>
+                <w:rFonts w:cstheme="minorHAnsi"/>
+                <w:sz w:val="20"/>
+                <w:szCs w:val="20"/>
+              </w:rPr>
+              <w:t>}}</w:t>
+            </w:r>
+            <w:r>
+              <w:rPr>
+                <w:rFonts w:cstheme="minorHAnsi"/>
+                <w:sz w:val="20"/>
+                <w:szCs w:val="20"/>
+              </w:rPr>
+              <w:t xml:space="preserve"> - </w:t>
+            </w:r>
+            <w:r>
+              <w:rPr>
+                <w:rFonts w:cstheme="minorHAnsi"/>
+                <w:sz w:val="20"/>
+                <w:szCs w:val="20"/>
+              </w:rPr>
+              <w:t>{{ESTADO_PESSOA</w:t>
+            </w:r>
+            <w:r>
+              <w:rPr>
+                <w:rFonts w:cstheme="minorHAnsi"/>
+                <w:sz w:val="20"/>
+                <w:szCs w:val="20"/>
+              </w:rPr>
+              <w:t>00</w:t>
+            </w:r>
+            <w:r>
+              <w:rPr>
+                <w:rFonts w:cstheme="minorHAnsi"/>
+                <w:sz w:val="20"/>
+                <w:szCs w:val="20"/>
+              </w:rPr>
+              <w:t>}}</w:t>
+            </w:r>
+          </w:p>
+        </w:tc>
+        <w:tc>
+          <w:tcPr>
+            <w:tcW w:w="4898" w:type="dxa"/>
+          </w:tcPr>
+          <w:p>
+            <w:pPr>
+              <w:rPr>
+                <w:rFonts w:cstheme="minorHAnsi"/>
+                <w:sz w:val="20"/>
+                <w:szCs w:val="20"/>
+              </w:rPr>
+            </w:pPr>
+          </w:p>
+        </w:tc>
+      </w:tr>
+      <w:tr>
+        <w:trPr>
+          <w:trHeight w:val="242"/>
+        </w:trPr>
+        <w:tc>
+          <w:tcPr>
+            <w:tcW w:w="4837" w:type="dxa"/>
+          </w:tcPr>
+          <w:p>
+            <w:pPr>
+              <w:rPr>
+                <w:rFonts w:cstheme="minorHAnsi"/>
+                <w:sz w:val="20"/>
+                <w:szCs w:val="20"/>
+              </w:rPr>
+            </w:pPr>
+          </w:p>
+        </w:tc>
+        <w:tc>
+          <w:tcPr>
+            <w:tcW w:w="4898" w:type="dxa"/>
+          </w:tcPr>
+          <w:p>
+            <w:pPr>
+              <w:rPr>
+                <w:rFonts w:cstheme="minorHAnsi"/>
+                <w:sz w:val="20"/>
+                <w:szCs w:val="20"/>
+              </w:rPr>
+            </w:pPr>
+          </w:p>
+        </w:tc>
+      </w:tr>
+      <w:tr>
+        <w:trPr>
+          <w:trHeight w:val="242"/>
+        </w:trPr>
+        <w:tc>
+          <w:tcPr>
+            <w:tcW w:w="4837" w:type="dxa"/>
+          </w:tcPr>
+          <w:p>
+            <w:pPr>
+              <w:rPr>
+                <w:rFonts w:cstheme="minorHAnsi"/>
                 <w:b/>
                 <w:bCs/>
                 <w:sz w:val="20"/>
@@ -1682,7 +2437,23 @@
                 <w:sz w:val="20"/>
                 <w:szCs w:val="20"/>
               </w:rPr>
-              <w:t>{{NOME_PESSOA01}}</w:t>
+              <w:t>{{NOME_PESSOA</w:t>
+            </w:r>
+            <w:r>
+              <w:rPr>
+                <w:rFonts w:cstheme="minorHAnsi"/>
+                <w:sz w:val="20"/>
+                <w:szCs w:val="20"/>
+              </w:rPr>
+              <w:t>01</w:t>
+            </w:r>
+            <w:r>
+              <w:rPr>
+                <w:rFonts w:cstheme="minorHAnsi"/>
+                <w:sz w:val="20"/>
+                <w:szCs w:val="20"/>
+              </w:rPr>
+              <w:t>}}</w:t>
             </w:r>
           </w:p>
         </w:tc>
@@ -1704,7 +2475,31 @@
                 <w:sz w:val="20"/>
                 <w:szCs w:val="20"/>
               </w:rPr>
-              <w:t>{{CPF_PESSOA01}}</w:t>
+              <w:t>{{</w:t>
+            </w:r>
+            <w:r>
+              <w:rPr>
+                <w:rFonts w:cstheme="minorHAnsi"/>
+                <w:sz w:val="20"/>
+                <w:szCs w:val="20"/>
+              </w:rPr>
+              <w:t>DATANASCIMENTO_PESSOA</w:t>
+            </w:r>
+            <w:r>
+              <w:rPr>
+                <w:rFonts w:cstheme="minorHAnsi"/>
+                <w:sz w:val="20"/>
+                <w:szCs w:val="20"/>
+              </w:rPr>
+              <w:t>01</w:t>
+            </w:r>
+            <w:r>
+              <w:rPr>
+                <w:rFonts w:cstheme="minorHAnsi"/>
+                <w:sz w:val="20"/>
+                <w:szCs w:val="20"/>
+              </w:rPr>
+              <w:t>}}</w:t>
             </w:r>
           </w:p>
         </w:tc>
@@ -1731,7 +2526,23 @@
                 <w:sz w:val="20"/>
                 <w:szCs w:val="20"/>
               </w:rPr>
-              <w:t>{{RG_PESSOA01}}</w:t>
+              <w:t>{{CPF_PESSOA</w:t>
+            </w:r>
+            <w:r>
+              <w:rPr>
+                <w:rFonts w:cstheme="minorHAnsi"/>
+                <w:sz w:val="20"/>
+                <w:szCs w:val="20"/>
+              </w:rPr>
+              <w:t>01</w:t>
+            </w:r>
+            <w:r>
+              <w:rPr>
+                <w:rFonts w:cstheme="minorHAnsi"/>
+                <w:sz w:val="20"/>
+                <w:szCs w:val="20"/>
+              </w:rPr>
+              <w:t>}}</w:t>
             </w:r>
           </w:p>
         </w:tc>
@@ -1755,7 +2566,23 @@
                 <w:sz w:val="20"/>
                 <w:szCs w:val="20"/>
               </w:rPr>
-              <w:t>{{ESTADOCIVIL_PESSOA01}}</w:t>
+              <w:t>{{RG_PESSOA</w:t>
+            </w:r>
+            <w:r>
+              <w:rPr>
+                <w:rFonts w:cstheme="minorHAnsi"/>
+                <w:sz w:val="20"/>
+                <w:szCs w:val="20"/>
+              </w:rPr>
+              <w:t>01</w:t>
+            </w:r>
+            <w:r>
+              <w:rPr>
+                <w:rFonts w:cstheme="minorHAnsi"/>
+                <w:sz w:val="20"/>
+                <w:szCs w:val="20"/>
+              </w:rPr>
+              <w:t>}}</w:t>
             </w:r>
           </w:p>
         </w:tc>
@@ -1782,7 +2609,23 @@
                 <w:sz w:val="20"/>
                 <w:szCs w:val="20"/>
               </w:rPr>
-              <w:t>{{NACIONALIDADE_PESSOA01}}</w:t>
+              <w:t>{{ESTADOCIVIL_PESSOA</w:t>
+            </w:r>
+            <w:r>
+              <w:rPr>
+                <w:rFonts w:cstheme="minorHAnsi"/>
+                <w:sz w:val="20"/>
+                <w:szCs w:val="20"/>
+              </w:rPr>
+              <w:t>01</w:t>
+            </w:r>
+            <w:r>
+              <w:rPr>
+                <w:rFonts w:cstheme="minorHAnsi"/>
+                <w:sz w:val="20"/>
+                <w:szCs w:val="20"/>
+              </w:rPr>
+              <w:t>}}</w:t>
             </w:r>
           </w:p>
         </w:tc>
@@ -1804,7 +2647,23 @@
                 <w:sz w:val="20"/>
                 <w:szCs w:val="20"/>
               </w:rPr>
-              <w:t>{{EMAIL1_PESSOA01}}</w:t>
+              <w:t>{{NACIONALIDADE_PESSOA</w:t>
+            </w:r>
+            <w:r>
+              <w:rPr>
+                <w:rFonts w:cstheme="minorHAnsi"/>
+                <w:sz w:val="20"/>
+                <w:szCs w:val="20"/>
+              </w:rPr>
+              <w:t>01</w:t>
+            </w:r>
+            <w:r>
+              <w:rPr>
+                <w:rFonts w:cstheme="minorHAnsi"/>
+                <w:sz w:val="20"/>
+                <w:szCs w:val="20"/>
+              </w:rPr>
+              <w:t>}}</w:t>
             </w:r>
           </w:p>
         </w:tc>
@@ -1831,7 +2690,23 @@
                 <w:sz w:val="20"/>
                 <w:szCs w:val="20"/>
               </w:rPr>
-              <w:t>{{TELEFONE1_PESSOA01}}</w:t>
+              <w:t>{{PROFISSAO_PESSOA</w:t>
+            </w:r>
+            <w:r>
+              <w:rPr>
+                <w:rFonts w:cstheme="minorHAnsi"/>
+                <w:sz w:val="20"/>
+                <w:szCs w:val="20"/>
+              </w:rPr>
+              <w:t>01</w:t>
+            </w:r>
+            <w:r>
+              <w:rPr>
+                <w:rFonts w:cstheme="minorHAnsi"/>
+                <w:sz w:val="20"/>
+                <w:szCs w:val="20"/>
+              </w:rPr>
+              <w:t>}}</w:t>
             </w:r>
           </w:p>
         </w:tc>
@@ -1847,14 +2722,6 @@
                 <w:szCs w:val="20"/>
               </w:rPr>
             </w:pPr>
-            <w:r>
-              <w:rPr>
-                <w:rFonts w:cstheme="minorHAnsi"/>
-                <w:sz w:val="20"/>
-                <w:szCs w:val="20"/>
-              </w:rPr>
-              <w:t>{{PROFISSAO_PESSOA01}}</w:t>
-            </w:r>
           </w:p>
         </w:tc>
       </w:tr>
@@ -1880,7 +2747,23 @@
                 <w:sz w:val="20"/>
                 <w:szCs w:val="20"/>
               </w:rPr>
-              <w:t>{{ENDERECO_PESSOA01}}</w:t>
+              <w:t>{{EMAIL1_PESSOA</w:t>
+            </w:r>
+            <w:r>
+              <w:rPr>
+                <w:rFonts w:cstheme="minorHAnsi"/>
+                <w:sz w:val="20"/>
+                <w:szCs w:val="20"/>
+              </w:rPr>
+              <w:t>01</w:t>
+            </w:r>
+            <w:r>
+              <w:rPr>
+                <w:rFonts w:cstheme="minorHAnsi"/>
+                <w:sz w:val="20"/>
+                <w:szCs w:val="20"/>
+              </w:rPr>
+              <w:t>}}</w:t>
             </w:r>
           </w:p>
         </w:tc>
@@ -1902,7 +2785,23 @@
                 <w:sz w:val="20"/>
                 <w:szCs w:val="20"/>
               </w:rPr>
-              <w:t>{{COMPLEMENTOENDERECO_PESSOA01}}</w:t>
+              <w:t>{{TELEFONE1_PESSOA</w:t>
+            </w:r>
+            <w:r>
+              <w:rPr>
+                <w:rFonts w:cstheme="minorHAnsi"/>
+                <w:sz w:val="20"/>
+                <w:szCs w:val="20"/>
+              </w:rPr>
+              <w:t>01</w:t>
+            </w:r>
+            <w:r>
+              <w:rPr>
+                <w:rFonts w:cstheme="minorHAnsi"/>
+                <w:sz w:val="20"/>
+                <w:szCs w:val="20"/>
+              </w:rPr>
+              <w:t>}}</w:t>
             </w:r>
           </w:p>
         </w:tc>
@@ -1929,7 +2828,23 @@
                 <w:sz w:val="20"/>
                 <w:szCs w:val="20"/>
               </w:rPr>
-              <w:t>{{CEP_PESSOA01}}</w:t>
+              <w:t>{{ENDERECO_PESSOA</w:t>
+            </w:r>
+            <w:r>
+              <w:rPr>
+                <w:rFonts w:cstheme="minorHAnsi"/>
+                <w:sz w:val="20"/>
+                <w:szCs w:val="20"/>
+              </w:rPr>
+              <w:t>01</w:t>
+            </w:r>
+            <w:r>
+              <w:rPr>
+                <w:rFonts w:cstheme="minorHAnsi"/>
+                <w:sz w:val="20"/>
+                <w:szCs w:val="20"/>
+              </w:rPr>
+              <w:t>}}</w:t>
             </w:r>
           </w:p>
         </w:tc>
@@ -1951,7 +2866,23 @@
                 <w:sz w:val="20"/>
                 <w:szCs w:val="20"/>
               </w:rPr>
-              <w:t>{{BAIRRO_PESSOA01}}</w:t>
+              <w:t>{{COMPLEMENTOENDERECO_PESSOA</w:t>
+            </w:r>
+            <w:r>
+              <w:rPr>
+                <w:rFonts w:cstheme="minorHAnsi"/>
+                <w:sz w:val="20"/>
+                <w:szCs w:val="20"/>
+              </w:rPr>
+              <w:t>01</w:t>
+            </w:r>
+            <w:r>
+              <w:rPr>
+                <w:rFonts w:cstheme="minorHAnsi"/>
+                <w:sz w:val="20"/>
+                <w:szCs w:val="20"/>
+              </w:rPr>
+              <w:t>}}</w:t>
             </w:r>
           </w:p>
         </w:tc>
@@ -1978,7 +2909,23 @@
                 <w:sz w:val="20"/>
                 <w:szCs w:val="20"/>
               </w:rPr>
-              <w:t>{{CIDADE_PESSOA01}}</w:t>
+              <w:t>{{CEP_PESSOA</w:t>
+            </w:r>
+            <w:r>
+              <w:rPr>
+                <w:rFonts w:cstheme="minorHAnsi"/>
+                <w:sz w:val="20"/>
+                <w:szCs w:val="20"/>
+              </w:rPr>
+              <w:t>01</w:t>
+            </w:r>
+            <w:r>
+              <w:rPr>
+                <w:rFonts w:cstheme="minorHAnsi"/>
+                <w:sz w:val="20"/>
+                <w:szCs w:val="20"/>
+              </w:rPr>
+              <w:t>}}</w:t>
             </w:r>
           </w:p>
         </w:tc>
@@ -2000,8 +2947,113 @@
                 <w:sz w:val="20"/>
                 <w:szCs w:val="20"/>
               </w:rPr>
-              <w:t>{{ESTADO_PESSOA01}}</w:t>
-            </w:r>
+              <w:t>{{BAIRRO_PESSOA</w:t>
+            </w:r>
+            <w:r>
+              <w:rPr>
+                <w:rFonts w:cstheme="minorHAnsi"/>
+                <w:sz w:val="20"/>
+                <w:szCs w:val="20"/>
+              </w:rPr>
+              <w:t>01</w:t>
+            </w:r>
+            <w:r>
+              <w:rPr>
+                <w:rFonts w:cstheme="minorHAnsi"/>
+                <w:sz w:val="20"/>
+                <w:szCs w:val="20"/>
+              </w:rPr>
+              <w:t>}}</w:t>
+            </w:r>
+          </w:p>
+        </w:tc>
+      </w:tr>
+      <w:tr>
+        <w:trPr>
+          <w:trHeight w:val="258"/>
+        </w:trPr>
+        <w:tc>
+          <w:tcPr>
+            <w:tcW w:w="4837" w:type="dxa"/>
+          </w:tcPr>
+          <w:p>
+            <w:pPr>
+              <w:rPr>
+                <w:rFonts w:cstheme="minorHAnsi"/>
+                <w:sz w:val="20"/>
+                <w:szCs w:val="20"/>
+              </w:rPr>
+            </w:pPr>
+            <w:r>
+              <w:rPr>
+                <w:rFonts w:cstheme="minorHAnsi"/>
+                <w:sz w:val="20"/>
+                <w:szCs w:val="20"/>
+              </w:rPr>
+              <w:t>{{CIDADE_PESSOA</w:t>
+            </w:r>
+            <w:r>
+              <w:rPr>
+                <w:rFonts w:cstheme="minorHAnsi"/>
+                <w:sz w:val="20"/>
+                <w:szCs w:val="20"/>
+              </w:rPr>
+              <w:t>01</w:t>
+            </w:r>
+            <w:r>
+              <w:rPr>
+                <w:rFonts w:cstheme="minorHAnsi"/>
+                <w:sz w:val="20"/>
+                <w:szCs w:val="20"/>
+              </w:rPr>
+              <w:t>}}</w:t>
+            </w:r>
+            <w:r>
+              <w:rPr>
+                <w:rFonts w:cstheme="minorHAnsi"/>
+                <w:sz w:val="20"/>
+                <w:szCs w:val="20"/>
+              </w:rPr>
+              <w:t xml:space="preserve"> - </w:t>
+            </w:r>
+            <w:r>
+              <w:rPr>
+                <w:rFonts w:cstheme="minorHAnsi"/>
+                <w:sz w:val="20"/>
+                <w:szCs w:val="20"/>
+              </w:rPr>
+              <w:t>{{ESTADO_PESSOA</w:t>
+            </w:r>
+            <w:r>
+              <w:rPr>
+                <w:rFonts w:cstheme="minorHAnsi"/>
+                <w:sz w:val="20"/>
+                <w:szCs w:val="20"/>
+              </w:rPr>
+              <w:t>01</w:t>
+            </w:r>
+            <w:r>
+              <w:rPr>
+                <w:rFonts w:cstheme="minorHAnsi"/>
+                <w:sz w:val="20"/>
+                <w:szCs w:val="20"/>
+              </w:rPr>
+              <w:t>}}</w:t>
+            </w:r>
+          </w:p>
+        </w:tc>
+        <w:tc>
+          <w:tcPr>
+            <w:tcW w:w="4898" w:type="dxa"/>
+          </w:tcPr>
+          <w:p>
+            <w:pPr>
+              <w:rPr>
+                <w:rFonts w:cstheme="minorHAnsi"/>
+                <w:sz w:val="20"/>
+                <w:szCs w:val="20"/>
+              </w:rPr>
+            </w:pPr>
           </w:p>
         </w:tc>
       </w:tr>
@@ -2062,6 +3114,7 @@
                 <w:sz w:val="20"/>
                 <w:szCs w:val="20"/>
               </w:rPr>
+              <w:lastRenderedPageBreak/>
               <w:t>QUADRO IV - FOMENTADOR ADQUIRENTE</w:t>
             </w:r>
           </w:p>
@@ -2111,7 +3164,23 @@
                 <w:sz w:val="20"/>
                 <w:szCs w:val="20"/>
               </w:rPr>
-              <w:t>{{CNPJ_FACTORING}}</w:t>
+              <w:t>{{</w:t>
+            </w:r>
+            <w:r>
+              <w:rPr>
+                <w:rFonts w:cstheme="minorHAnsi"/>
+                <w:sz w:val="20"/>
+                <w:szCs w:val="20"/>
+              </w:rPr>
+              <w:t>DATAFUNDACAO_</w:t>
+            </w:r>
+            <w:r>
+              <w:rPr>
+                <w:rFonts w:cstheme="minorHAnsi"/>
+                <w:sz w:val="20"/>
+                <w:szCs w:val="20"/>
+              </w:rPr>
+              <w:t>FACTORING}}</w:t>
             </w:r>
           </w:p>
         </w:tc>
@@ -2138,29 +3207,29 @@
                 <w:sz w:val="20"/>
                 <w:szCs w:val="20"/>
               </w:rPr>
+              <w:t>{{CNPJ_FACTORING}}</w:t>
+            </w:r>
+          </w:p>
+        </w:tc>
+        <w:tc>
+          <w:tcPr>
+            <w:tcW w:w="4965" w:type="dxa"/>
+          </w:tcPr>
+          <w:p>
+            <w:pPr>
+              <w:rPr>
+                <w:rFonts w:cstheme="minorHAnsi"/>
+                <w:sz w:val="20"/>
+                <w:szCs w:val="20"/>
+              </w:rPr>
+            </w:pPr>
+            <w:r>
+              <w:rPr>
+                <w:rFonts w:cstheme="minorHAnsi"/>
+                <w:sz w:val="20"/>
+                <w:szCs w:val="20"/>
+              </w:rPr>
               <w:t>{{IM_FACTORING}}</w:t>
-            </w:r>
-          </w:p>
-        </w:tc>
-        <w:tc>
-          <w:tcPr>
-            <w:tcW w:w="4965" w:type="dxa"/>
-          </w:tcPr>
-          <w:p>
-            <w:pPr>
-              <w:rPr>
-                <w:rFonts w:cstheme="minorHAnsi"/>
-                <w:sz w:val="20"/>
-                <w:szCs w:val="20"/>
-              </w:rPr>
-            </w:pPr>
-            <w:r>
-              <w:rPr>
-                <w:rFonts w:cstheme="minorHAnsi"/>
-                <w:sz w:val="20"/>
-                <w:szCs w:val="20"/>
-              </w:rPr>
-              <w:t>{{IE_FACTORING}}</w:t>
             </w:r>
           </w:p>
         </w:tc>
@@ -2181,14 +3250,6 @@
                 <w:szCs w:val="20"/>
               </w:rPr>
             </w:pPr>
-            <w:r>
-              <w:rPr>
-                <w:rFonts w:cstheme="minorHAnsi"/>
-                <w:sz w:val="20"/>
-                <w:szCs w:val="20"/>
-              </w:rPr>
-              <w:t>{{EMAIL1_FACTORING}}</w:t>
-            </w:r>
           </w:p>
         </w:tc>
         <w:tc>
@@ -2209,7 +3270,7 @@
                 <w:sz w:val="20"/>
                 <w:szCs w:val="20"/>
               </w:rPr>
-              <w:t>{{TELEFONE1_FACTORING}}</w:t>
+              <w:t>{{IE_FACTORING}}</w:t>
             </w:r>
           </w:p>
         </w:tc>
@@ -2236,7 +3297,7 @@
                 <w:sz w:val="20"/>
                 <w:szCs w:val="20"/>
               </w:rPr>
-              <w:t>{{ENDERECO_FACTORING}}</w:t>
+              <w:t>{{TELEFONE1_FACTORING}}</w:t>
             </w:r>
           </w:p>
         </w:tc>
@@ -2258,7 +3319,7 @@
                 <w:sz w:val="20"/>
                 <w:szCs w:val="20"/>
               </w:rPr>
-              <w:t>{{COMPLEMENTOENDERECO_FACTORING}}</w:t>
+              <w:t>{{EMAIL1_FACTORING}}</w:t>
             </w:r>
           </w:p>
         </w:tc>
@@ -2285,7 +3346,7 @@
                 <w:sz w:val="20"/>
                 <w:szCs w:val="20"/>
               </w:rPr>
-              <w:t>{{CEP_FACTORING}}</w:t>
+              <w:t>{{ENDERECO_FACTORING}}</w:t>
             </w:r>
           </w:p>
         </w:tc>
@@ -2307,7 +3368,7 @@
                 <w:sz w:val="20"/>
                 <w:szCs w:val="20"/>
               </w:rPr>
-              <w:t>{{BAIRRO_FACTORING}}</w:t>
+              <w:t>{{COMPLEMENTOENDERECO_FACTORING}}</w:t>
             </w:r>
           </w:p>
         </w:tc>
@@ -2334,8 +3395,73 @@
                 <w:sz w:val="20"/>
                 <w:szCs w:val="20"/>
               </w:rPr>
+              <w:t>{{CEP_FACTORING}}</w:t>
+            </w:r>
+          </w:p>
+        </w:tc>
+        <w:tc>
+          <w:tcPr>
+            <w:tcW w:w="4965" w:type="dxa"/>
+          </w:tcPr>
+          <w:p>
+            <w:pPr>
+              <w:rPr>
+                <w:rFonts w:cstheme="minorHAnsi"/>
+                <w:sz w:val="20"/>
+                <w:szCs w:val="20"/>
+              </w:rPr>
+            </w:pPr>
+            <w:r>
+              <w:rPr>
+                <w:rFonts w:cstheme="minorHAnsi"/>
+                <w:sz w:val="20"/>
+                <w:szCs w:val="20"/>
+              </w:rPr>
+              <w:t>{{BAIRRO_FACTORING}}</w:t>
+            </w:r>
+          </w:p>
+        </w:tc>
+      </w:tr>
+      <w:tr>
+        <w:trPr>
+          <w:trHeight w:val="251"/>
+        </w:trPr>
+        <w:tc>
+          <w:tcPr>
+            <w:tcW w:w="4766" w:type="dxa"/>
+          </w:tcPr>
+          <w:p>
+            <w:pPr>
+              <w:rPr>
+                <w:rFonts w:cstheme="minorHAnsi"/>
+                <w:sz w:val="20"/>
+                <w:szCs w:val="20"/>
+              </w:rPr>
+            </w:pPr>
+            <w:r>
+              <w:rPr>
+                <w:rFonts w:cstheme="minorHAnsi"/>
+                <w:sz w:val="20"/>
+                <w:szCs w:val="20"/>
+              </w:rPr>
               <w:t>{{CIDADE_FACTORING}}</w:t>
             </w:r>
+            <w:r>
+              <w:rPr>
+                <w:rFonts w:cstheme="minorHAnsi"/>
+                <w:sz w:val="20"/>
+                <w:szCs w:val="20"/>
+              </w:rPr>
+              <w:t xml:space="preserve"> - </w:t>
+            </w:r>
+            <w:r>
+              <w:rPr>
+                <w:rFonts w:cstheme="minorHAnsi"/>
+                <w:sz w:val="20"/>
+                <w:szCs w:val="20"/>
+              </w:rPr>
+              <w:t>{{ESTADO_FACTORING}}</w:t>
+            </w:r>
           </w:p>
         </w:tc>
         <w:tc>
@@ -2352,11 +3478,27 @@
             </w:pPr>
             <w:r>
               <w:rPr>
-                <w:rFonts w:cstheme="minorHAnsi"/>
-                <w:sz w:val="20"/>
-                <w:szCs w:val="20"/>
-              </w:rPr>
-              <w:t>{{ESTADO_FACTORING}}</w:t>
+                <w:sz w:val="20"/>
+                <w:szCs w:val="20"/>
+              </w:rPr>
+              <w:t>A</w:t>
+            </w:r>
+            <w:r>
+              <w:rPr>
+                <w:sz w:val="20"/>
+                <w:szCs w:val="20"/>
+              </w:rPr>
+              <w:t>TIVIDADE:</w:t>
+            </w:r>
+            <w:r>
+              <w:rPr>
+                <w:sz w:val="20"/>
+                <w:szCs w:val="20"/>
+              </w:rPr>
+              <w:t xml:space="preserve"> </w:t>
+            </w:r>
+            <w:r>
+              <w:t>FOMENTO MERCANTIL</w:t>
             </w:r>
           </w:p>
         </w:tc>
@@ -2389,7 +3531,6 @@
           <w:sz w:val="20"/>
           <w:szCs w:val="20"/>
         </w:rPr>
-        <w:lastRenderedPageBreak/>
         <w:t>CLÁUSULA 1ª -</w:t>
       </w:r>
       <w:r>
@@ -3051,18 +4192,8 @@
           <w:sz w:val="20"/>
           <w:szCs w:val="20"/>
         </w:rPr>
-        <w:t xml:space="preserve">procederá </w:t>
-      </w:r>
-      <w:proofErr w:type="spellStart"/>
-      <w:r>
-        <w:rPr>
-          <w:rFonts w:cstheme="minorHAnsi"/>
-          <w:sz w:val="20"/>
-          <w:szCs w:val="20"/>
-        </w:rPr>
-        <w:t>a</w:t>
-      </w:r>
-      <w:proofErr w:type="spellEnd"/>
+        <w:t>procederá a</w:t>
+      </w:r>
       <w:r>
         <w:rPr>
           <w:rFonts w:cstheme="minorHAnsi"/>
@@ -3537,6 +4668,7 @@
           <w:sz w:val="20"/>
           <w:szCs w:val="20"/>
         </w:rPr>
+        <w:lastRenderedPageBreak/>
         <w:t>PARÁGRAFO SEGUNDO:</w:t>
       </w:r>
       <w:r>
@@ -3709,7 +4841,6 @@
           <w:sz w:val="20"/>
           <w:szCs w:val="20"/>
         </w:rPr>
-        <w:lastRenderedPageBreak/>
         <w:t>PARAGRAFO QUARTO:</w:t>
       </w:r>
       <w:r>
@@ -3977,25 +5108,7 @@
           <w:sz w:val="20"/>
           <w:szCs w:val="20"/>
         </w:rPr>
-        <w:t xml:space="preserve">mensal, levará em consideração o prazo "pro rata </w:t>
-      </w:r>
-      <w:proofErr w:type="spellStart"/>
-      <w:r>
-        <w:rPr>
-          <w:rFonts w:cstheme="minorHAnsi"/>
-          <w:sz w:val="20"/>
-          <w:szCs w:val="20"/>
-        </w:rPr>
-        <w:t>temporis</w:t>
-      </w:r>
-      <w:proofErr w:type="spellEnd"/>
-      <w:r>
-        <w:rPr>
-          <w:rFonts w:cstheme="minorHAnsi"/>
-          <w:sz w:val="20"/>
-          <w:szCs w:val="20"/>
-        </w:rPr>
-        <w:t>" entre a data da aquisição e a data</w:t>
+        <w:t>mensal, levará em consideração o prazo "pro rata temporis" entre a data da aquisição e a data</w:t>
       </w:r>
       <w:r>
         <w:rPr>
@@ -4673,25 +5786,7 @@
           <w:sz w:val="20"/>
           <w:szCs w:val="20"/>
         </w:rPr>
-        <w:t xml:space="preserve">único e legítimo credor </w:t>
-      </w:r>
-      <w:proofErr w:type="gramStart"/>
-      <w:r>
-        <w:rPr>
-          <w:rFonts w:cstheme="minorHAnsi"/>
-          <w:sz w:val="20"/>
-          <w:szCs w:val="20"/>
-        </w:rPr>
-        <w:t>dos mesmos</w:t>
-      </w:r>
-      <w:proofErr w:type="gramEnd"/>
-      <w:r>
-        <w:rPr>
-          <w:rFonts w:cstheme="minorHAnsi"/>
-          <w:sz w:val="20"/>
-          <w:szCs w:val="20"/>
-        </w:rPr>
-        <w:t xml:space="preserve">. </w:t>
+        <w:t xml:space="preserve">único e legítimo credor dos mesmos. </w:t>
       </w:r>
     </w:p>
     <w:p>
@@ -4713,6 +5808,7 @@
           <w:sz w:val="20"/>
           <w:szCs w:val="20"/>
         </w:rPr>
+        <w:lastRenderedPageBreak/>
         <w:t xml:space="preserve">PARÁGRAFO SEGUNDO: </w:t>
       </w:r>
       <w:r>
@@ -4914,16 +6010,7 @@
           <w:sz w:val="20"/>
           <w:szCs w:val="20"/>
         </w:rPr>
-        <w:t xml:space="preserve">deverá ser feito somente ao FOMENTADOR ADQUIRENTE ou </w:t>
-      </w:r>
-      <w:r>
-        <w:rPr>
-          <w:rFonts w:cstheme="minorHAnsi"/>
-          <w:sz w:val="20"/>
-          <w:szCs w:val="20"/>
-        </w:rPr>
-        <w:lastRenderedPageBreak/>
-        <w:t>à sua ordem. Essa</w:t>
+        <w:t>deverá ser feito somente ao FOMENTADOR ADQUIRENTE ou à sua ordem. Essa</w:t>
       </w:r>
       <w:r>
         <w:rPr>
@@ -5001,25 +6088,23 @@
           <w:sz w:val="20"/>
           <w:szCs w:val="20"/>
         </w:rPr>
-        <w:t xml:space="preserve">creditórios negociados, </w:t>
-      </w:r>
-      <w:proofErr w:type="gramStart"/>
-      <w:r>
-        <w:rPr>
-          <w:rFonts w:cstheme="minorHAnsi"/>
-          <w:sz w:val="20"/>
-          <w:szCs w:val="20"/>
-        </w:rPr>
-        <w:t>no momento em que</w:t>
-      </w:r>
-      <w:proofErr w:type="gramEnd"/>
-      <w:r>
-        <w:rPr>
-          <w:rFonts w:cstheme="minorHAnsi"/>
-          <w:sz w:val="20"/>
-          <w:szCs w:val="20"/>
-        </w:rPr>
-        <w:t xml:space="preserve"> o devedor efetuar o seu respectivo pagamento,</w:t>
+        <w:t>creditórios negociados, no momento em que</w:t>
+      </w:r>
+      <w:r>
+        <w:rPr>
+          <w:rFonts w:cstheme="minorHAnsi"/>
+          <w:sz w:val="20"/>
+          <w:szCs w:val="20"/>
+        </w:rPr>
+        <w:t xml:space="preserve"> </w:t>
+      </w:r>
+      <w:r>
+        <w:rPr>
+          <w:rFonts w:cstheme="minorHAnsi"/>
+          <w:sz w:val="20"/>
+          <w:szCs w:val="20"/>
+        </w:rPr>
+        <w:t>o devedor efetuar o seu respectivo pagamento,</w:t>
       </w:r>
       <w:r>
         <w:rPr>
@@ -5814,6 +6899,7 @@
           <w:sz w:val="20"/>
           <w:szCs w:val="20"/>
         </w:rPr>
+        <w:lastRenderedPageBreak/>
         <w:t>CLÁUSULA 15</w:t>
       </w:r>
       <w:r>
@@ -6023,7 +7109,6 @@
           <w:sz w:val="20"/>
           <w:szCs w:val="20"/>
         </w:rPr>
-        <w:lastRenderedPageBreak/>
         <w:t xml:space="preserve">b. </w:t>
       </w:r>
       <w:r>
@@ -6884,6 +7969,7 @@
           <w:sz w:val="20"/>
           <w:szCs w:val="20"/>
         </w:rPr>
+        <w:lastRenderedPageBreak/>
         <w:t xml:space="preserve">PARÁGRAFO ÚNICO: </w:t>
       </w:r>
       <w:r>
@@ -7188,7 +8274,6 @@
           <w:sz w:val="20"/>
           <w:szCs w:val="20"/>
         </w:rPr>
-        <w:lastRenderedPageBreak/>
         <w:t xml:space="preserve">PARÁGRAFO ÚNICO: </w:t>
       </w:r>
       <w:r>
@@ -7643,7 +8728,7 @@
           <w:sz w:val="20"/>
           <w:szCs w:val="20"/>
         </w:rPr>
-        <w:t>domingo, 11 de fevereiro de 2024</w:t>
+        <w:t>quinta-feira, 14 de março de 2024</w:t>
       </w:r>
       <w:r>
         <w:rPr>
@@ -7653,28 +8738,6 @@
         </w:rPr>
         <w:fldChar w:fldCharType="end"/>
       </w:r>
-    </w:p>
-    <w:p>
-      <w:pPr>
-        <w:spacing w:line="240" w:lineRule="auto"/>
-        <w:jc w:val="center"/>
-        <w:rPr>
-          <w:rFonts w:cstheme="minorHAnsi"/>
-          <w:sz w:val="20"/>
-          <w:szCs w:val="20"/>
-        </w:rPr>
-      </w:pPr>
-    </w:p>
-    <w:p>
-      <w:pPr>
-        <w:spacing w:line="240" w:lineRule="auto"/>
-        <w:jc w:val="center"/>
-        <w:rPr>
-          <w:rFonts w:cstheme="minorHAnsi"/>
-          <w:sz w:val="20"/>
-          <w:szCs w:val="20"/>
-        </w:rPr>
-      </w:pPr>
     </w:p>
     <w:p>
       <w:pPr>
@@ -7713,13 +8776,13 @@
         <w:tblLook w:val="04A0" w:firstRow="1" w:lastRow="0" w:firstColumn="1" w:lastColumn="0" w:noHBand="0" w:noVBand="1"/>
       </w:tblPr>
       <w:tblGrid>
-        <w:gridCol w:w="4247"/>
-        <w:gridCol w:w="4247"/>
+        <w:gridCol w:w="4957"/>
+        <w:gridCol w:w="4819"/>
       </w:tblGrid>
       <w:tr>
         <w:tc>
           <w:tcPr>
-            <w:tcW w:w="4247" w:type="dxa"/>
+            <w:tcW w:w="4957" w:type="dxa"/>
           </w:tcPr>
           <w:p>
             <w:pPr>
@@ -7736,53 +8799,13 @@
                 <w:sz w:val="20"/>
                 <w:szCs w:val="20"/>
               </w:rPr>
-              <w:t>________________________</w:t>
-            </w:r>
-            <w:r>
-              <w:rPr>
-                <w:rFonts w:cstheme="minorHAnsi"/>
-                <w:sz w:val="20"/>
-                <w:szCs w:val="20"/>
-              </w:rPr>
-              <w:t>__</w:t>
-            </w:r>
-            <w:r>
-              <w:rPr>
-                <w:rFonts w:cstheme="minorHAnsi"/>
-                <w:sz w:val="20"/>
-                <w:szCs w:val="20"/>
-              </w:rPr>
-              <w:t>__</w:t>
-            </w:r>
-            <w:r>
-              <w:rPr>
-                <w:rFonts w:cstheme="minorHAnsi"/>
-                <w:sz w:val="20"/>
-                <w:szCs w:val="20"/>
-              </w:rPr>
-              <w:t>__</w:t>
-            </w:r>
-            <w:r>
-              <w:rPr>
-                <w:rFonts w:cstheme="minorHAnsi"/>
-                <w:sz w:val="20"/>
-                <w:szCs w:val="20"/>
-              </w:rPr>
-              <w:t>______</w:t>
-            </w:r>
-            <w:r>
-              <w:rPr>
-                <w:rFonts w:cstheme="minorHAnsi"/>
-                <w:sz w:val="20"/>
-                <w:szCs w:val="20"/>
-              </w:rPr>
-              <w:t>_</w:t>
-            </w:r>
-          </w:p>
-        </w:tc>
-        <w:tc>
-          <w:tcPr>
-            <w:tcW w:w="4247" w:type="dxa"/>
+              <w:t>_____________________________________</w:t>
+            </w:r>
+          </w:p>
+        </w:tc>
+        <w:tc>
+          <w:tcPr>
+            <w:tcW w:w="4819" w:type="dxa"/>
           </w:tcPr>
           <w:p>
             <w:pPr>
@@ -7807,7 +8830,7 @@
       <w:tr>
         <w:tc>
           <w:tcPr>
-            <w:tcW w:w="4247" w:type="dxa"/>
+            <w:tcW w:w="4957" w:type="dxa"/>
           </w:tcPr>
           <w:p>
             <w:pPr>
@@ -7830,7 +8853,7 @@
         </w:tc>
         <w:tc>
           <w:tcPr>
-            <w:tcW w:w="4247" w:type="dxa"/>
+            <w:tcW w:w="4819" w:type="dxa"/>
           </w:tcPr>
           <w:p>
             <w:pPr>
@@ -7855,7 +8878,7 @@
       <w:tr>
         <w:tc>
           <w:tcPr>
-            <w:tcW w:w="4247" w:type="dxa"/>
+            <w:tcW w:w="4957" w:type="dxa"/>
           </w:tcPr>
           <w:p>
             <w:pPr>
@@ -7878,7 +8901,7 @@
         </w:tc>
         <w:tc>
           <w:tcPr>
-            <w:tcW w:w="4247" w:type="dxa"/>
+            <w:tcW w:w="4819" w:type="dxa"/>
           </w:tcPr>
           <w:p>
             <w:pPr>
@@ -7903,7 +8926,7 @@
       <w:tr>
         <w:tc>
           <w:tcPr>
-            <w:tcW w:w="4247" w:type="dxa"/>
+            <w:tcW w:w="4957" w:type="dxa"/>
           </w:tcPr>
           <w:p>
             <w:pPr>
@@ -7926,7 +8949,7 @@
         </w:tc>
         <w:tc>
           <w:tcPr>
-            <w:tcW w:w="4247" w:type="dxa"/>
+            <w:tcW w:w="4819" w:type="dxa"/>
           </w:tcPr>
           <w:p>
             <w:pPr>
@@ -7982,21 +9005,10 @@
         </w:rPr>
       </w:pPr>
     </w:p>
-    <w:p>
-      <w:pPr>
-        <w:spacing w:line="240" w:lineRule="auto"/>
-        <w:jc w:val="center"/>
-        <w:rPr>
-          <w:rFonts w:cstheme="minorHAnsi"/>
-          <w:sz w:val="20"/>
-          <w:szCs w:val="20"/>
-        </w:rPr>
-      </w:pPr>
-    </w:p>
     <w:tbl>
       <w:tblPr>
         <w:tblStyle w:val="Tabelacomgrade"/>
-        <w:tblW w:w="0" w:type="auto"/>
+        <w:tblW w:w="9776" w:type="dxa"/>
         <w:tblBorders>
           <w:top w:val="none" w:sz="0" w:space="0" w:color="auto"/>
           <w:left w:val="none" w:sz="0" w:space="0" w:color="auto"/>
@@ -8008,13 +9020,13 @@
         <w:tblLook w:val="04A0" w:firstRow="1" w:lastRow="0" w:firstColumn="1" w:lastColumn="0" w:noHBand="0" w:noVBand="1"/>
       </w:tblPr>
       <w:tblGrid>
-        <w:gridCol w:w="4247"/>
-        <w:gridCol w:w="4247"/>
+        <w:gridCol w:w="4957"/>
+        <w:gridCol w:w="4819"/>
       </w:tblGrid>
       <w:tr>
         <w:tc>
           <w:tcPr>
-            <w:tcW w:w="4247" w:type="dxa"/>
+            <w:tcW w:w="4957" w:type="dxa"/>
           </w:tcPr>
           <w:p>
             <w:pPr>
@@ -8037,7 +9049,7 @@
         </w:tc>
         <w:tc>
           <w:tcPr>
-            <w:tcW w:w="4247" w:type="dxa"/>
+            <w:tcW w:w="4819" w:type="dxa"/>
           </w:tcPr>
           <w:p>
             <w:pPr>
@@ -8062,7 +9074,7 @@
       <w:tr>
         <w:tc>
           <w:tcPr>
-            <w:tcW w:w="4247" w:type="dxa"/>
+            <w:tcW w:w="4957" w:type="dxa"/>
           </w:tcPr>
           <w:p>
             <w:pPr>
@@ -8101,7 +9113,7 @@
         </w:tc>
         <w:tc>
           <w:tcPr>
-            <w:tcW w:w="4247" w:type="dxa"/>
+            <w:tcW w:w="4819" w:type="dxa"/>
           </w:tcPr>
           <w:p>
             <w:pPr>
@@ -8142,7 +9154,7 @@
       <w:tr>
         <w:tc>
           <w:tcPr>
-            <w:tcW w:w="4247" w:type="dxa"/>
+            <w:tcW w:w="4957" w:type="dxa"/>
           </w:tcPr>
           <w:p>
             <w:pPr>
@@ -8165,7 +9177,7 @@
         </w:tc>
         <w:tc>
           <w:tcPr>
-            <w:tcW w:w="4247" w:type="dxa"/>
+            <w:tcW w:w="4819" w:type="dxa"/>
           </w:tcPr>
           <w:p>
             <w:pPr>
@@ -8190,7 +9202,7 @@
       <w:tr>
         <w:tc>
           <w:tcPr>
-            <w:tcW w:w="4247" w:type="dxa"/>
+            <w:tcW w:w="4957" w:type="dxa"/>
           </w:tcPr>
           <w:p>
             <w:pPr>
@@ -8221,7 +9233,7 @@
         </w:tc>
         <w:tc>
           <w:tcPr>
-            <w:tcW w:w="4247" w:type="dxa"/>
+            <w:tcW w:w="4819" w:type="dxa"/>
           </w:tcPr>
           <w:p>
             <w:pPr>
@@ -8252,17 +9264,6 @@
         </w:tc>
       </w:tr>
     </w:tbl>
-    <w:p>
-      <w:pPr>
-        <w:spacing w:line="240" w:lineRule="auto"/>
-        <w:jc w:val="center"/>
-        <w:rPr>
-          <w:rFonts w:cstheme="minorHAnsi"/>
-          <w:sz w:val="20"/>
-          <w:szCs w:val="20"/>
-        </w:rPr>
-      </w:pPr>
-    </w:p>
     <w:p>
       <w:pPr>
         <w:spacing w:line="240" w:lineRule="auto"/>
@@ -8617,16 +9618,15 @@
         <w:sz w:val="16"/>
         <w:szCs w:val="16"/>
       </w:rPr>
-      <w:t>- {{RAZAOSOCIAL_CLIENTE</w:t>
+      <w:t xml:space="preserve">- {{RAZAOSOCIAL_CLIENTE}} </w:t>
     </w:r>
-    <w:proofErr w:type="gramStart"/>
     <w:r>
       <w:rPr>
         <w:rFonts w:cstheme="minorHAnsi"/>
         <w:sz w:val="16"/>
         <w:szCs w:val="16"/>
       </w:rPr>
-      <w:t xml:space="preserve">}} </w:t>
+      <w:t>–</w:t>
     </w:r>
     <w:r>
       <w:rPr>
@@ -8642,24 +9642,7 @@
         <w:sz w:val="16"/>
         <w:szCs w:val="16"/>
       </w:rPr>
-      <w:t>–</w:t>
-    </w:r>
-    <w:proofErr w:type="gramEnd"/>
-    <w:r>
-      <w:rPr>
-        <w:rFonts w:cstheme="minorHAnsi"/>
-        <w:sz w:val="16"/>
-        <w:szCs w:val="16"/>
-      </w:rPr>
-      <w:t xml:space="preserve"> </w:t>
-    </w:r>
-    <w:r>
-      <w:rPr>
-        <w:rFonts w:cstheme="minorHAnsi"/>
-        <w:sz w:val="16"/>
-        <w:szCs w:val="16"/>
-      </w:rPr>
-      <w:t xml:space="preserve"> VÁLIDO</w:t>
+      <w:t>VÁLIDO</w:t>
     </w:r>
     <w:r>
       <w:rPr>
@@ -8668,14 +9651,6 @@
         <w:szCs w:val="16"/>
       </w:rPr>
       <w:t xml:space="preserve"> ATÉ {{VALIDADE_CONTRATO}}</w:t>
-    </w:r>
-    <w:r>
-      <w:rPr>
-        <w:rFonts w:cstheme="minorHAnsi"/>
-        <w:sz w:val="16"/>
-        <w:szCs w:val="16"/>
-      </w:rPr>
-      <w:t xml:space="preserve">  </w:t>
     </w:r>
     <w:r>
       <w:rPr>

</xml_diff>